<commit_message>
rest of notes from sections 1-6
</commit_message>
<xml_diff>
--- a/Early_Notes/MySQL_Udemy_1_to_6.docx
+++ b/Early_Notes/MySQL_Udemy_1_to_6.docx
@@ -7,8 +7,22 @@
         <w:jc w:val="both"/>
       </w:pPr>
       <w:r>
-        <w:t xml:space="preserve">General point – most of this course is code, but we didn’t start working outside of the CLI until section 7. So here are the notes for section 1-6. </w:t>
-      </w:r>
+        <w:t xml:space="preserve">General point – most of this course is code, but we </w:t>
+      </w:r>
+      <w:r>
+        <w:t>did not</w:t>
+      </w:r>
+      <w:r>
+        <w:t xml:space="preserve"> start working outside of the CLI until section 7. So here </w:t>
+      </w:r>
+      <w:r>
+        <w:t>is the overview of what was covered in these sections. These sections had challenges during and after each section, each of which I did easily without using any resources than my memory</w:t>
+      </w:r>
+    </w:p>
+    <w:p>
+      <w:pPr>
+        <w:jc w:val="both"/>
+      </w:pPr>
     </w:p>
     <w:p>
       <w:pPr>
@@ -22,6 +36,9 @@
       <w:r>
         <w:t>Section 1</w:t>
       </w:r>
+      <w:r>
+        <w:t xml:space="preserve"> – Introduction</w:t>
+      </w:r>
     </w:p>
     <w:p>
       <w:pPr>
@@ -46,7 +63,10 @@
         <w:jc w:val="both"/>
       </w:pPr>
       <w:r>
-        <w:t>Section 2 – a lot of stuff I already know</w:t>
+        <w:t xml:space="preserve">Section 2 – </w:t>
+      </w:r>
+      <w:r>
+        <w:t>Getting Set up</w:t>
       </w:r>
     </w:p>
     <w:p>
@@ -105,6 +125,84 @@
       <w:pPr>
         <w:pStyle w:val="ListParagraph"/>
         <w:numPr>
+          <w:ilvl w:val="1"/>
+          <w:numId w:val="1"/>
+        </w:numPr>
+        <w:jc w:val="both"/>
+      </w:pPr>
+      <w:r>
+        <w:t xml:space="preserve">SQL is the language used to talk to databases (each DBMS makes small tweaks to the syntax of SQL for that DBMS’ functionality). </w:t>
+      </w:r>
+    </w:p>
+    <w:p>
+      <w:pPr>
+        <w:pStyle w:val="ListParagraph"/>
+        <w:numPr>
+          <w:ilvl w:val="1"/>
+          <w:numId w:val="1"/>
+        </w:numPr>
+        <w:jc w:val="both"/>
+      </w:pPr>
+      <w:r>
+        <w:t>Once you learn SQL, it’s pretty easy to switch to another DB that uses SQL</w:t>
+      </w:r>
+    </w:p>
+    <w:p>
+      <w:pPr>
+        <w:pStyle w:val="ListParagraph"/>
+        <w:numPr>
+          <w:ilvl w:val="1"/>
+          <w:numId w:val="1"/>
+        </w:numPr>
+        <w:jc w:val="both"/>
+      </w:pPr>
+      <w:r>
+        <w:t>What makes DBMS unique are their features, not the language</w:t>
+      </w:r>
+    </w:p>
+    <w:p>
+      <w:pPr>
+        <w:pStyle w:val="ListParagraph"/>
+        <w:numPr>
+          <w:ilvl w:val="1"/>
+          <w:numId w:val="1"/>
+        </w:numPr>
+        <w:jc w:val="both"/>
+      </w:pPr>
+      <w:r>
+        <w:t>SQL stuff is typed in all caps and everything else is lower case</w:t>
+      </w:r>
+    </w:p>
+    <w:p>
+      <w:pPr>
+        <w:pStyle w:val="ListParagraph"/>
+        <w:numPr>
+          <w:ilvl w:val="1"/>
+          <w:numId w:val="1"/>
+        </w:numPr>
+        <w:jc w:val="both"/>
+      </w:pPr>
+      <w:r>
+        <w:t xml:space="preserve">Semicolons = line executes. </w:t>
+      </w:r>
+    </w:p>
+    <w:p>
+      <w:pPr>
+        <w:pStyle w:val="ListParagraph"/>
+        <w:numPr>
+          <w:ilvl w:val="1"/>
+          <w:numId w:val="1"/>
+        </w:numPr>
+        <w:jc w:val="both"/>
+      </w:pPr>
+      <w:r>
+        <w:t>Order pretty much always matters, but capitalization does not (technically)</w:t>
+      </w:r>
+    </w:p>
+    <w:p>
+      <w:pPr>
+        <w:pStyle w:val="ListParagraph"/>
+        <w:numPr>
           <w:ilvl w:val="0"/>
           <w:numId w:val="1"/>
         </w:numPr>
@@ -112,6 +210,458 @@
       </w:pPr>
       <w:r>
         <w:t>Section 3</w:t>
+      </w:r>
+      <w:r>
+        <w:t xml:space="preserve"> – Creating Databases and Tables</w:t>
+      </w:r>
+    </w:p>
+    <w:p>
+      <w:pPr>
+        <w:pStyle w:val="ListParagraph"/>
+        <w:numPr>
+          <w:ilvl w:val="1"/>
+          <w:numId w:val="1"/>
+        </w:numPr>
+        <w:jc w:val="both"/>
+      </w:pPr>
+      <w:r>
+        <w:t>Creating Database – “CREATE DATABASE cats_app;”</w:t>
+      </w:r>
+    </w:p>
+    <w:p>
+      <w:pPr>
+        <w:pStyle w:val="ListParagraph"/>
+        <w:numPr>
+          <w:ilvl w:val="1"/>
+          <w:numId w:val="1"/>
+        </w:numPr>
+        <w:jc w:val="both"/>
+      </w:pPr>
+      <w:r>
+        <w:t>Deleting Database – “DROP DATABASE cats_app;”</w:t>
+      </w:r>
+    </w:p>
+    <w:p>
+      <w:pPr>
+        <w:pStyle w:val="ListParagraph"/>
+        <w:numPr>
+          <w:ilvl w:val="1"/>
+          <w:numId w:val="1"/>
+        </w:numPr>
+        <w:jc w:val="both"/>
+      </w:pPr>
+      <w:r>
+        <w:t>Enter Database – “USE DATABASE cats_app;”</w:t>
+      </w:r>
+    </w:p>
+    <w:p>
+      <w:pPr>
+        <w:pStyle w:val="ListParagraph"/>
+        <w:numPr>
+          <w:ilvl w:val="1"/>
+          <w:numId w:val="1"/>
+        </w:numPr>
+        <w:jc w:val="both"/>
+      </w:pPr>
+      <w:r>
+        <w:t>Create table – “CREATE TABLE cats (age INT, name VARCHAR(50))”</w:t>
+      </w:r>
+    </w:p>
+    <w:p>
+      <w:pPr>
+        <w:pStyle w:val="ListParagraph"/>
+        <w:numPr>
+          <w:ilvl w:val="2"/>
+          <w:numId w:val="1"/>
+        </w:numPr>
+        <w:jc w:val="both"/>
+      </w:pPr>
+      <w:r>
+        <w:t>Once inside database</w:t>
+      </w:r>
+    </w:p>
+    <w:p>
+      <w:pPr>
+        <w:pStyle w:val="ListParagraph"/>
+        <w:numPr>
+          <w:ilvl w:val="2"/>
+          <w:numId w:val="1"/>
+        </w:numPr>
+        <w:jc w:val="both"/>
+      </w:pPr>
+      <w:r>
+        <w:t>Talked about datatypes and attributes of tables and columns</w:t>
+      </w:r>
+    </w:p>
+    <w:p>
+      <w:pPr>
+        <w:pStyle w:val="ListParagraph"/>
+        <w:numPr>
+          <w:ilvl w:val="3"/>
+          <w:numId w:val="1"/>
+        </w:numPr>
+        <w:jc w:val="both"/>
+      </w:pPr>
+      <w:r>
+        <w:t>Int</w:t>
+      </w:r>
+    </w:p>
+    <w:p>
+      <w:pPr>
+        <w:pStyle w:val="ListParagraph"/>
+        <w:numPr>
+          <w:ilvl w:val="3"/>
+          <w:numId w:val="1"/>
+        </w:numPr>
+        <w:jc w:val="both"/>
+      </w:pPr>
+      <w:r>
+        <w:t>Varchar</w:t>
+      </w:r>
+    </w:p>
+    <w:p>
+      <w:pPr>
+        <w:pStyle w:val="ListParagraph"/>
+        <w:numPr>
+          <w:ilvl w:val="3"/>
+          <w:numId w:val="1"/>
+        </w:numPr>
+        <w:jc w:val="both"/>
+      </w:pPr>
+      <w:r>
+        <w:t>Brief overview of other datatypes</w:t>
+      </w:r>
+    </w:p>
+    <w:p>
+      <w:pPr>
+        <w:pStyle w:val="ListParagraph"/>
+        <w:numPr>
+          <w:ilvl w:val="1"/>
+          <w:numId w:val="1"/>
+        </w:numPr>
+        <w:jc w:val="both"/>
+      </w:pPr>
+      <w:r>
+        <w:t>Delete table – “DROP TABLE cats;”</w:t>
+      </w:r>
+    </w:p>
+    <w:p>
+      <w:pPr>
+        <w:pStyle w:val="ListParagraph"/>
+        <w:numPr>
+          <w:ilvl w:val="2"/>
+          <w:numId w:val="1"/>
+        </w:numPr>
+        <w:jc w:val="both"/>
+      </w:pPr>
+      <w:r>
+        <w:t>Still inside DB</w:t>
+      </w:r>
+    </w:p>
+    <w:p>
+      <w:pPr>
+        <w:pStyle w:val="ListParagraph"/>
+        <w:numPr>
+          <w:ilvl w:val="1"/>
+          <w:numId w:val="1"/>
+        </w:numPr>
+        <w:jc w:val="both"/>
+      </w:pPr>
+      <w:r>
+        <w:t>Introduced SELECT command to check work</w:t>
+      </w:r>
+    </w:p>
+    <w:p>
+      <w:pPr>
+        <w:pStyle w:val="ListParagraph"/>
+        <w:numPr>
+          <w:ilvl w:val="0"/>
+          <w:numId w:val="1"/>
+        </w:numPr>
+        <w:jc w:val="both"/>
+      </w:pPr>
+      <w:r>
+        <w:t>Section 4 – Inserting Data</w:t>
+      </w:r>
+    </w:p>
+    <w:p>
+      <w:pPr>
+        <w:pStyle w:val="ListParagraph"/>
+        <w:numPr>
+          <w:ilvl w:val="1"/>
+          <w:numId w:val="1"/>
+        </w:numPr>
+        <w:jc w:val="both"/>
+      </w:pPr>
+      <w:r>
+        <w:t>Insert Data into cats table – “INSERT INTO cats(age, name) VALUES (15, ‘abby’), (10, ‘solly’);</w:t>
+      </w:r>
+    </w:p>
+    <w:p>
+      <w:pPr>
+        <w:pStyle w:val="ListParagraph"/>
+        <w:numPr>
+          <w:ilvl w:val="1"/>
+          <w:numId w:val="1"/>
+        </w:numPr>
+        <w:jc w:val="both"/>
+      </w:pPr>
+      <w:r>
+        <w:t>Practiced doing this with the different datatypes and table settings</w:t>
+      </w:r>
+    </w:p>
+    <w:p>
+      <w:pPr>
+        <w:pStyle w:val="ListParagraph"/>
+        <w:numPr>
+          <w:ilvl w:val="3"/>
+          <w:numId w:val="1"/>
+        </w:numPr>
+        <w:jc w:val="both"/>
+      </w:pPr>
+      <w:r>
+        <w:t>Not null</w:t>
+      </w:r>
+    </w:p>
+    <w:p>
+      <w:pPr>
+        <w:pStyle w:val="ListParagraph"/>
+        <w:numPr>
+          <w:ilvl w:val="3"/>
+          <w:numId w:val="1"/>
+        </w:numPr>
+        <w:jc w:val="both"/>
+      </w:pPr>
+      <w:r>
+        <w:t>Null</w:t>
+      </w:r>
+    </w:p>
+    <w:p>
+      <w:pPr>
+        <w:pStyle w:val="ListParagraph"/>
+        <w:numPr>
+          <w:ilvl w:val="3"/>
+          <w:numId w:val="1"/>
+        </w:numPr>
+        <w:jc w:val="both"/>
+      </w:pPr>
+      <w:r>
+        <w:t>Default</w:t>
+      </w:r>
+    </w:p>
+    <w:p>
+      <w:pPr>
+        <w:pStyle w:val="ListParagraph"/>
+        <w:numPr>
+          <w:ilvl w:val="1"/>
+          <w:numId w:val="1"/>
+        </w:numPr>
+        <w:jc w:val="both"/>
+      </w:pPr>
+      <w:r>
+        <w:t>Learned about primary keys and auto_increment</w:t>
+      </w:r>
+    </w:p>
+    <w:p>
+      <w:pPr>
+        <w:pStyle w:val="ListParagraph"/>
+        <w:numPr>
+          <w:ilvl w:val="0"/>
+          <w:numId w:val="1"/>
+        </w:numPr>
+        <w:jc w:val="both"/>
+      </w:pPr>
+      <w:r>
+        <w:t>CRUD Commands</w:t>
+      </w:r>
+    </w:p>
+    <w:p>
+      <w:pPr>
+        <w:pStyle w:val="ListParagraph"/>
+        <w:numPr>
+          <w:ilvl w:val="1"/>
+          <w:numId w:val="1"/>
+        </w:numPr>
+        <w:jc w:val="both"/>
+      </w:pPr>
+      <w:r>
+        <w:t>CREATE</w:t>
+      </w:r>
+    </w:p>
+    <w:p>
+      <w:pPr>
+        <w:pStyle w:val="ListParagraph"/>
+        <w:numPr>
+          <w:ilvl w:val="2"/>
+          <w:numId w:val="1"/>
+        </w:numPr>
+        <w:jc w:val="both"/>
+      </w:pPr>
+      <w:r>
+        <w:lastRenderedPageBreak/>
+        <w:t>Covered in section 4</w:t>
+      </w:r>
+    </w:p>
+    <w:p>
+      <w:pPr>
+        <w:pStyle w:val="ListParagraph"/>
+        <w:numPr>
+          <w:ilvl w:val="1"/>
+          <w:numId w:val="1"/>
+        </w:numPr>
+        <w:jc w:val="both"/>
+      </w:pPr>
+      <w:r>
+        <w:t>READ</w:t>
+      </w:r>
+      <w:r>
+        <w:t xml:space="preserve"> – accesses data</w:t>
+      </w:r>
+    </w:p>
+    <w:p>
+      <w:pPr>
+        <w:pStyle w:val="ListParagraph"/>
+        <w:numPr>
+          <w:ilvl w:val="2"/>
+          <w:numId w:val="1"/>
+        </w:numPr>
+        <w:jc w:val="both"/>
+      </w:pPr>
+      <w:r>
+        <w:t>SELECT * FROM cats;</w:t>
+      </w:r>
+    </w:p>
+    <w:p>
+      <w:pPr>
+        <w:pStyle w:val="ListParagraph"/>
+        <w:numPr>
+          <w:ilvl w:val="2"/>
+          <w:numId w:val="1"/>
+        </w:numPr>
+        <w:jc w:val="both"/>
+      </w:pPr>
+      <w:r>
+        <w:t>* is the columns – can specify one or choose multiple</w:t>
+      </w:r>
+    </w:p>
+    <w:p>
+      <w:pPr>
+        <w:pStyle w:val="ListParagraph"/>
+        <w:numPr>
+          <w:ilvl w:val="2"/>
+          <w:numId w:val="1"/>
+        </w:numPr>
+        <w:jc w:val="both"/>
+      </w:pPr>
+      <w:r>
+        <w:t>Introduced WHERE command as a selector in read, update, and delete</w:t>
+      </w:r>
+    </w:p>
+    <w:p>
+      <w:pPr>
+        <w:pStyle w:val="ListParagraph"/>
+        <w:numPr>
+          <w:ilvl w:val="2"/>
+          <w:numId w:val="1"/>
+        </w:numPr>
+        <w:jc w:val="both"/>
+      </w:pPr>
+      <w:r>
+        <w:t>Briefly touched on aliases (not sure why would be useful yet)</w:t>
+      </w:r>
+    </w:p>
+    <w:p>
+      <w:pPr>
+        <w:pStyle w:val="ListParagraph"/>
+        <w:numPr>
+          <w:ilvl w:val="1"/>
+          <w:numId w:val="1"/>
+        </w:numPr>
+        <w:jc w:val="both"/>
+      </w:pPr>
+      <w:r>
+        <w:t>UPDATE</w:t>
+      </w:r>
+      <w:r>
+        <w:t xml:space="preserve"> – updates data</w:t>
+      </w:r>
+    </w:p>
+    <w:p>
+      <w:pPr>
+        <w:pStyle w:val="ListParagraph"/>
+        <w:numPr>
+          <w:ilvl w:val="2"/>
+          <w:numId w:val="1"/>
+        </w:numPr>
+        <w:jc w:val="both"/>
+      </w:pPr>
+      <w:r>
+        <w:t>UPDATE cats SET age = ‘20’ WHERE name = ‘solly’;</w:t>
+      </w:r>
+    </w:p>
+    <w:p>
+      <w:pPr>
+        <w:pStyle w:val="ListParagraph"/>
+        <w:numPr>
+          <w:ilvl w:val="2"/>
+          <w:numId w:val="1"/>
+        </w:numPr>
+        <w:jc w:val="both"/>
+      </w:pPr>
+      <w:r>
+        <w:t>Multiple sets</w:t>
+      </w:r>
+    </w:p>
+    <w:p>
+      <w:pPr>
+        <w:pStyle w:val="ListParagraph"/>
+        <w:numPr>
+          <w:ilvl w:val="2"/>
+          <w:numId w:val="1"/>
+        </w:numPr>
+        <w:jc w:val="both"/>
+      </w:pPr>
+      <w:r>
+        <w:t>Figured out multiple selectors on my own – “and” and “or” are useful</w:t>
+      </w:r>
+    </w:p>
+    <w:p>
+      <w:pPr>
+        <w:pStyle w:val="ListParagraph"/>
+        <w:numPr>
+          <w:ilvl w:val="1"/>
+          <w:numId w:val="1"/>
+        </w:numPr>
+        <w:jc w:val="both"/>
+      </w:pPr>
+      <w:r>
+        <w:t>DELETE</w:t>
+      </w:r>
+    </w:p>
+    <w:p>
+      <w:pPr>
+        <w:pStyle w:val="ListParagraph"/>
+        <w:numPr>
+          <w:ilvl w:val="2"/>
+          <w:numId w:val="1"/>
+        </w:numPr>
+        <w:jc w:val="both"/>
+      </w:pPr>
+      <w:r>
+        <w:t>DELETE FROM cats WHERE name= ‘solly’;</w:t>
+      </w:r>
+    </w:p>
+    <w:p>
+      <w:pPr>
+        <w:pStyle w:val="ListParagraph"/>
+        <w:numPr>
+          <w:ilvl w:val="2"/>
+          <w:numId w:val="1"/>
+        </w:numPr>
+        <w:jc w:val="both"/>
+      </w:pPr>
+      <w:r>
+        <w:t>Delete table – DELETE FROM cats;</w:t>
       </w:r>
     </w:p>
     <w:sectPr>
@@ -157,7 +707,7 @@
         <w:ind w:left="2160" w:hanging="180"/>
       </w:pPr>
     </w:lvl>
-    <w:lvl w:ilvl="3" w:tplc="0409000F" w:tentative="1">
+    <w:lvl w:ilvl="3" w:tplc="0409000F">
       <w:start w:val="1"/>
       <w:numFmt w:val="decimal"/>
       <w:lvlText w:val="%4."/>

</xml_diff>

<commit_message>
adding data at the start of section 7 on String manipulation
</commit_message>
<xml_diff>
--- a/Early_Notes/MySQL_Udemy_1_to_6.docx
+++ b/Early_Notes/MySQL_Udemy_1_to_6.docx
@@ -144,7 +144,15 @@
         <w:jc w:val="both"/>
       </w:pPr>
       <w:r>
-        <w:t>Once you learn SQL, it’s pretty easy to switch to another DB that uses SQL</w:t>
+        <w:t xml:space="preserve">Once you learn SQL, </w:t>
+      </w:r>
+      <w:proofErr w:type="gramStart"/>
+      <w:r>
+        <w:t>it’s</w:t>
+      </w:r>
+      <w:proofErr w:type="gramEnd"/>
+      <w:r>
+        <w:t xml:space="preserve"> pretty easy to switch to another DB that uses SQL</w:t>
       </w:r>
     </w:p>
     <w:p>
@@ -225,46 +233,78 @@
         <w:jc w:val="both"/>
       </w:pPr>
       <w:r>
-        <w:t>Creating Database – “CREATE DATABASE cats_app;”</w:t>
-      </w:r>
-    </w:p>
-    <w:p>
-      <w:pPr>
-        <w:pStyle w:val="ListParagraph"/>
-        <w:numPr>
-          <w:ilvl w:val="1"/>
-          <w:numId w:val="1"/>
-        </w:numPr>
-        <w:jc w:val="both"/>
-      </w:pPr>
-      <w:r>
-        <w:t>Deleting Database – “DROP DATABASE cats_app;”</w:t>
-      </w:r>
-    </w:p>
-    <w:p>
-      <w:pPr>
-        <w:pStyle w:val="ListParagraph"/>
-        <w:numPr>
-          <w:ilvl w:val="1"/>
-          <w:numId w:val="1"/>
-        </w:numPr>
-        <w:jc w:val="both"/>
-      </w:pPr>
-      <w:r>
-        <w:t>Enter Database – “USE DATABASE cats_app;”</w:t>
-      </w:r>
-    </w:p>
-    <w:p>
-      <w:pPr>
-        <w:pStyle w:val="ListParagraph"/>
-        <w:numPr>
-          <w:ilvl w:val="1"/>
-          <w:numId w:val="1"/>
-        </w:numPr>
-        <w:jc w:val="both"/>
-      </w:pPr>
-      <w:r>
-        <w:t>Create table – “CREATE TABLE cats (age INT, name VARCHAR(50))”</w:t>
+        <w:t xml:space="preserve">Creating Database – “CREATE DATABASE </w:t>
+      </w:r>
+      <w:proofErr w:type="spellStart"/>
+      <w:r>
+        <w:t>cats_app</w:t>
+      </w:r>
+      <w:proofErr w:type="spellEnd"/>
+      <w:r>
+        <w:t>;”</w:t>
+      </w:r>
+    </w:p>
+    <w:p>
+      <w:pPr>
+        <w:pStyle w:val="ListParagraph"/>
+        <w:numPr>
+          <w:ilvl w:val="1"/>
+          <w:numId w:val="1"/>
+        </w:numPr>
+        <w:jc w:val="both"/>
+      </w:pPr>
+      <w:r>
+        <w:t xml:space="preserve">Deleting Database – “DROP DATABASE </w:t>
+      </w:r>
+      <w:proofErr w:type="spellStart"/>
+      <w:r>
+        <w:t>cats_app</w:t>
+      </w:r>
+      <w:proofErr w:type="spellEnd"/>
+      <w:r>
+        <w:t>;”</w:t>
+      </w:r>
+    </w:p>
+    <w:p>
+      <w:pPr>
+        <w:pStyle w:val="ListParagraph"/>
+        <w:numPr>
+          <w:ilvl w:val="1"/>
+          <w:numId w:val="1"/>
+        </w:numPr>
+        <w:jc w:val="both"/>
+      </w:pPr>
+      <w:r>
+        <w:t xml:space="preserve">Enter Database – “USE DATABASE </w:t>
+      </w:r>
+      <w:proofErr w:type="spellStart"/>
+      <w:r>
+        <w:t>cats_app</w:t>
+      </w:r>
+      <w:proofErr w:type="spellEnd"/>
+      <w:r>
+        <w:t>;”</w:t>
+      </w:r>
+    </w:p>
+    <w:p>
+      <w:pPr>
+        <w:pStyle w:val="ListParagraph"/>
+        <w:numPr>
+          <w:ilvl w:val="1"/>
+          <w:numId w:val="1"/>
+        </w:numPr>
+        <w:jc w:val="both"/>
+      </w:pPr>
+      <w:r>
+        <w:t xml:space="preserve">Create table – “CREATE TABLE cats (age INT, name </w:t>
+      </w:r>
+      <w:proofErr w:type="gramStart"/>
+      <w:r>
+        <w:t>VARCHAR(</w:t>
+      </w:r>
+      <w:proofErr w:type="gramEnd"/>
+      <w:r>
+        <w:t>50))”</w:t>
       </w:r>
     </w:p>
     <w:p>
@@ -394,7 +434,31 @@
         <w:jc w:val="both"/>
       </w:pPr>
       <w:r>
-        <w:t>Insert Data into cats table – “INSERT INTO cats(age, name) VALUES (15, ‘abby’), (10, ‘solly’);</w:t>
+        <w:t xml:space="preserve">Insert Data into cats table – “INSERT INTO </w:t>
+      </w:r>
+      <w:proofErr w:type="gramStart"/>
+      <w:r>
+        <w:t>cats(</w:t>
+      </w:r>
+      <w:proofErr w:type="gramEnd"/>
+      <w:r>
+        <w:t>age, name) VALUES (15, ‘</w:t>
+      </w:r>
+      <w:proofErr w:type="spellStart"/>
+      <w:r>
+        <w:t>abby</w:t>
+      </w:r>
+      <w:proofErr w:type="spellEnd"/>
+      <w:r>
+        <w:t>’), (10, ‘</w:t>
+      </w:r>
+      <w:proofErr w:type="spellStart"/>
+      <w:r>
+        <w:t>solly</w:t>
+      </w:r>
+      <w:proofErr w:type="spellEnd"/>
+      <w:r>
+        <w:t>’);</w:t>
       </w:r>
     </w:p>
     <w:p>
@@ -459,8 +523,13 @@
         <w:jc w:val="both"/>
       </w:pPr>
       <w:r>
-        <w:t>Learned about primary keys and auto_increment</w:t>
-      </w:r>
+        <w:t xml:space="preserve">Learned about primary keys and </w:t>
+      </w:r>
+      <w:proofErr w:type="spellStart"/>
+      <w:r>
+        <w:t>auto_increment</w:t>
+      </w:r>
+      <w:proofErr w:type="spellEnd"/>
     </w:p>
     <w:p>
       <w:pPr>
@@ -528,8 +597,13 @@
         <w:jc w:val="both"/>
       </w:pPr>
       <w:r>
-        <w:t>SELECT * FROM cats;</w:t>
-      </w:r>
+        <w:t xml:space="preserve">SELECT * FROM </w:t>
+      </w:r>
+      <w:proofErr w:type="gramStart"/>
+      <w:r>
+        <w:t>cats;</w:t>
+      </w:r>
+      <w:proofErr w:type="gramEnd"/>
     </w:p>
     <w:p>
       <w:pPr>
@@ -541,7 +615,15 @@
         <w:jc w:val="both"/>
       </w:pPr>
       <w:r>
-        <w:t>* is the columns – can specify one or choose multiple</w:t>
+        <w:t xml:space="preserve">* </w:t>
+      </w:r>
+      <w:proofErr w:type="gramStart"/>
+      <w:r>
+        <w:t>is</w:t>
+      </w:r>
+      <w:proofErr w:type="gramEnd"/>
+      <w:r>
+        <w:t xml:space="preserve"> the columns – can specify one or choose multiple</w:t>
       </w:r>
     </w:p>
     <w:p>
@@ -596,8 +678,18 @@
         <w:jc w:val="both"/>
       </w:pPr>
       <w:r>
-        <w:t>UPDATE cats SET age = ‘20’ WHERE name = ‘solly’;</w:t>
-      </w:r>
+        <w:t>UPDATE cats SET age = ‘20’ WHERE name = ‘</w:t>
+      </w:r>
+      <w:proofErr w:type="spellStart"/>
+      <w:r>
+        <w:t>solly</w:t>
+      </w:r>
+      <w:proofErr w:type="spellEnd"/>
+      <w:proofErr w:type="gramStart"/>
+      <w:r>
+        <w:t>’;</w:t>
+      </w:r>
+      <w:proofErr w:type="gramEnd"/>
     </w:p>
     <w:p>
       <w:pPr>
@@ -648,8 +740,18 @@
         <w:jc w:val="both"/>
       </w:pPr>
       <w:r>
-        <w:t>DELETE FROM cats WHERE name= ‘solly’;</w:t>
-      </w:r>
+        <w:t>DELETE FROM cats WHERE name= ‘</w:t>
+      </w:r>
+      <w:proofErr w:type="spellStart"/>
+      <w:r>
+        <w:t>solly</w:t>
+      </w:r>
+      <w:proofErr w:type="spellEnd"/>
+      <w:proofErr w:type="gramStart"/>
+      <w:r>
+        <w:t>’;</w:t>
+      </w:r>
+      <w:proofErr w:type="gramEnd"/>
     </w:p>
     <w:p>
       <w:pPr>
@@ -661,7 +763,141 @@
         <w:jc w:val="both"/>
       </w:pPr>
       <w:r>
-        <w:t>Delete table – DELETE FROM cats;</w:t>
+        <w:t xml:space="preserve">Delete table – DELETE FROM </w:t>
+      </w:r>
+      <w:proofErr w:type="gramStart"/>
+      <w:r>
+        <w:t>cats;</w:t>
+      </w:r>
+      <w:proofErr w:type="gramEnd"/>
+    </w:p>
+    <w:p>
+      <w:pPr>
+        <w:pStyle w:val="ListParagraph"/>
+        <w:numPr>
+          <w:ilvl w:val="0"/>
+          <w:numId w:val="1"/>
+        </w:numPr>
+        <w:jc w:val="both"/>
+      </w:pPr>
+      <w:r>
+        <w:t>Section 6 – a long CRUD exercise. Aced without having to check anything.</w:t>
+      </w:r>
+    </w:p>
+    <w:p>
+      <w:pPr>
+        <w:pStyle w:val="ListParagraph"/>
+        <w:numPr>
+          <w:ilvl w:val="0"/>
+          <w:numId w:val="1"/>
+        </w:numPr>
+        <w:jc w:val="both"/>
+      </w:pPr>
+      <w:proofErr w:type="spellStart"/>
+      <w:r>
+        <w:t>Misc</w:t>
+      </w:r>
+      <w:proofErr w:type="spellEnd"/>
+      <w:r>
+        <w:t>:</w:t>
+      </w:r>
+    </w:p>
+    <w:p>
+      <w:pPr>
+        <w:pStyle w:val="ListParagraph"/>
+        <w:numPr>
+          <w:ilvl w:val="1"/>
+          <w:numId w:val="1"/>
+        </w:numPr>
+        <w:jc w:val="both"/>
+      </w:pPr>
+      <w:r>
+        <w:t>Start SQL CLI in any folder: “</w:t>
+      </w:r>
+      <w:proofErr w:type="spellStart"/>
+      <w:r>
+        <w:t>mysql</w:t>
+      </w:r>
+      <w:proofErr w:type="spellEnd"/>
+      <w:r>
+        <w:t xml:space="preserve"> -u root -p”</w:t>
+      </w:r>
+    </w:p>
+    <w:p>
+      <w:pPr>
+        <w:pStyle w:val="ListParagraph"/>
+        <w:numPr>
+          <w:ilvl w:val="1"/>
+          <w:numId w:val="1"/>
+        </w:numPr>
+        <w:jc w:val="both"/>
+      </w:pPr>
+      <w:r>
+        <w:t>There is</w:t>
+      </w:r>
+      <w:r>
+        <w:t xml:space="preserve"> a lot of ways to run SQL code – </w:t>
+      </w:r>
+    </w:p>
+    <w:p>
+      <w:pPr>
+        <w:pStyle w:val="ListParagraph"/>
+        <w:numPr>
+          <w:ilvl w:val="2"/>
+          <w:numId w:val="1"/>
+        </w:numPr>
+        <w:jc w:val="both"/>
+      </w:pPr>
+      <w:r>
+        <w:t xml:space="preserve">directly from </w:t>
+      </w:r>
+      <w:r>
+        <w:t>MYSQL_</w:t>
+      </w:r>
+      <w:r>
+        <w:t xml:space="preserve">CLI, </w:t>
+      </w:r>
+    </w:p>
+    <w:p>
+      <w:pPr>
+        <w:pStyle w:val="ListParagraph"/>
+        <w:numPr>
+          <w:ilvl w:val="2"/>
+          <w:numId w:val="1"/>
+        </w:numPr>
+        <w:jc w:val="both"/>
+      </w:pPr>
+      <w:r>
+        <w:t>One statement from an IDE</w:t>
+      </w:r>
+    </w:p>
+    <w:p>
+      <w:pPr>
+        <w:pStyle w:val="ListParagraph"/>
+        <w:numPr>
+          <w:ilvl w:val="2"/>
+          <w:numId w:val="1"/>
+        </w:numPr>
+        <w:jc w:val="both"/>
+      </w:pPr>
+      <w:r>
+        <w:t>A whole file from an IDE</w:t>
+      </w:r>
+    </w:p>
+    <w:p>
+      <w:pPr>
+        <w:pStyle w:val="ListParagraph"/>
+        <w:numPr>
+          <w:ilvl w:val="2"/>
+          <w:numId w:val="1"/>
+        </w:numPr>
+        <w:jc w:val="both"/>
+      </w:pPr>
+      <w:r>
+        <w:t xml:space="preserve">running a text file written in an IDE from </w:t>
+      </w:r>
+      <w:r>
+        <w:t>MYSQL_CLI</w:t>
       </w:r>
     </w:p>
     <w:sectPr>
@@ -1205,6 +1441,65 @@
       <w:contextualSpacing/>
     </w:pPr>
   </w:style>
+  <w:style w:type="paragraph" w:styleId="HTMLPreformatted">
+    <w:name w:val="HTML Preformatted"/>
+    <w:basedOn w:val="Normal"/>
+    <w:link w:val="HTMLPreformattedChar"/>
+    <w:uiPriority w:val="99"/>
+    <w:unhideWhenUsed/>
+    <w:rsid w:val="003373C0"/>
+    <w:pPr>
+      <w:tabs>
+        <w:tab w:val="left" w:pos="916"/>
+        <w:tab w:val="left" w:pos="1832"/>
+        <w:tab w:val="left" w:pos="2748"/>
+        <w:tab w:val="left" w:pos="3664"/>
+        <w:tab w:val="left" w:pos="4580"/>
+        <w:tab w:val="left" w:pos="5496"/>
+        <w:tab w:val="left" w:pos="6412"/>
+        <w:tab w:val="left" w:pos="7328"/>
+        <w:tab w:val="left" w:pos="8244"/>
+        <w:tab w:val="left" w:pos="9160"/>
+        <w:tab w:val="left" w:pos="10076"/>
+        <w:tab w:val="left" w:pos="10992"/>
+        <w:tab w:val="left" w:pos="11908"/>
+        <w:tab w:val="left" w:pos="12824"/>
+        <w:tab w:val="left" w:pos="13740"/>
+        <w:tab w:val="left" w:pos="14656"/>
+      </w:tabs>
+      <w:spacing w:line="240" w:lineRule="auto"/>
+    </w:pPr>
+    <w:rPr>
+      <w:rFonts w:ascii="Courier New" w:eastAsia="Times New Roman" w:hAnsi="Courier New" w:cs="Courier New"/>
+      <w:sz w:val="20"/>
+      <w:szCs w:val="20"/>
+    </w:rPr>
+  </w:style>
+  <w:style w:type="character" w:customStyle="1" w:styleId="HTMLPreformattedChar">
+    <w:name w:val="HTML Preformatted Char"/>
+    <w:basedOn w:val="DefaultParagraphFont"/>
+    <w:link w:val="HTMLPreformatted"/>
+    <w:uiPriority w:val="99"/>
+    <w:rsid w:val="003373C0"/>
+    <w:rPr>
+      <w:rFonts w:ascii="Courier New" w:eastAsia="Times New Roman" w:hAnsi="Courier New" w:cs="Courier New"/>
+      <w:sz w:val="20"/>
+      <w:szCs w:val="20"/>
+    </w:rPr>
+  </w:style>
+  <w:style w:type="character" w:styleId="HTMLCode">
+    <w:name w:val="HTML Code"/>
+    <w:basedOn w:val="DefaultParagraphFont"/>
+    <w:uiPriority w:val="99"/>
+    <w:semiHidden/>
+    <w:unhideWhenUsed/>
+    <w:rsid w:val="003373C0"/>
+    <w:rPr>
+      <w:rFonts w:ascii="Courier New" w:eastAsia="Times New Roman" w:hAnsi="Courier New" w:cs="Courier New"/>
+      <w:sz w:val="20"/>
+      <w:szCs w:val="20"/>
+    </w:rPr>
+  </w:style>
 </w:styles>
 </file>
 

</xml_diff>